<commit_message>
motors nominal speed updated
</commit_message>
<xml_diff>
--- a/request codes.docx
+++ b/request codes.docx
@@ -210,6 +210,204 @@
           <w:sz w:val="32"/>
           <w:szCs w:val="32"/>
         </w:rPr>
+        <w:t xml:space="preserve"> 00 00 00 00 00 00 00 00 00 00 00 00 00 00 00 00 00 00 00 00 00 00 00 00 00 00 00 00 00 00 </w:t>
+      </w:r>
+      <w:r>
+        <w:rPr>
+          <w:bCs/>
+          <w:iCs/>
+          <w:sz w:val="32"/>
+          <w:szCs w:val="32"/>
+        </w:rPr>
+        <w:t>00 01 00</w:t>
+      </w:r>
+      <w:r>
+        <w:rPr>
+          <w:bCs/>
+          <w:iCs/>
+          <w:sz w:val="32"/>
+          <w:szCs w:val="32"/>
+        </w:rPr>
+        <w:t xml:space="preserve"> 00 </w:t>
+      </w:r>
+      <w:r>
+        <w:rPr>
+          <w:bCs/>
+          <w:iCs/>
+          <w:sz w:val="32"/>
+          <w:szCs w:val="32"/>
+        </w:rPr>
+        <w:t>00 01 00</w:t>
+      </w:r>
+      <w:r>
+        <w:rPr>
+          <w:bCs/>
+          <w:iCs/>
+          <w:sz w:val="32"/>
+          <w:szCs w:val="32"/>
+        </w:rPr>
+        <w:t xml:space="preserve"> 00 </w:t>
+      </w:r>
+      <w:r>
+        <w:rPr>
+          <w:bCs/>
+          <w:iCs/>
+          <w:sz w:val="32"/>
+          <w:szCs w:val="32"/>
+        </w:rPr>
+        <w:t>00 01 00</w:t>
+      </w:r>
+      <w:r>
+        <w:rPr>
+          <w:bCs/>
+          <w:iCs/>
+          <w:sz w:val="32"/>
+          <w:szCs w:val="32"/>
+        </w:rPr>
+        <w:t xml:space="preserve"> 00 </w:t>
+      </w:r>
+      <w:r>
+        <w:rPr>
+          <w:bCs/>
+          <w:iCs/>
+          <w:sz w:val="32"/>
+          <w:szCs w:val="32"/>
+        </w:rPr>
+        <w:t>00 01 00</w:t>
+      </w:r>
+      <w:r>
+        <w:rPr>
+          <w:bCs/>
+          <w:iCs/>
+          <w:sz w:val="32"/>
+          <w:szCs w:val="32"/>
+        </w:rPr>
+        <w:t xml:space="preserve"> 00 00 00 00 00 00 00 00 00 00 00 00 00 00 00 00 00 00 00 00 00 00 00 00 00 00 00 00 00 00 </w:t>
+      </w:r>
+      <w:r>
+        <w:rPr>
+          <w:bCs/>
+          <w:iCs/>
+          <w:sz w:val="32"/>
+          <w:szCs w:val="32"/>
+        </w:rPr>
+        <w:t>00 01 00</w:t>
+      </w:r>
+      <w:r>
+        <w:rPr>
+          <w:bCs/>
+          <w:iCs/>
+          <w:sz w:val="32"/>
+          <w:szCs w:val="32"/>
+        </w:rPr>
+        <w:t xml:space="preserve"> 00 </w:t>
+      </w:r>
+      <w:r>
+        <w:rPr>
+          <w:bCs/>
+          <w:iCs/>
+          <w:sz w:val="32"/>
+          <w:szCs w:val="32"/>
+        </w:rPr>
+        <w:t>00 01 00</w:t>
+      </w:r>
+      <w:r>
+        <w:rPr>
+          <w:bCs/>
+          <w:iCs/>
+          <w:sz w:val="32"/>
+          <w:szCs w:val="32"/>
+        </w:rPr>
+        <w:t xml:space="preserve"> 00 </w:t>
+      </w:r>
+      <w:r>
+        <w:rPr>
+          <w:bCs/>
+          <w:iCs/>
+          <w:sz w:val="32"/>
+          <w:szCs w:val="32"/>
+        </w:rPr>
+        <w:t>00 01 00</w:t>
+      </w:r>
+      <w:r>
+        <w:rPr>
+          <w:bCs/>
+          <w:iCs/>
+          <w:sz w:val="32"/>
+          <w:szCs w:val="32"/>
+        </w:rPr>
+        <w:t xml:space="preserve"> 00 </w:t>
+      </w:r>
+      <w:r>
+        <w:rPr>
+          <w:bCs/>
+          <w:iCs/>
+          <w:sz w:val="32"/>
+          <w:szCs w:val="32"/>
+        </w:rPr>
+        <w:t>00 01 00</w:t>
+      </w:r>
+      <w:r>
+        <w:rPr>
+          <w:bCs/>
+          <w:iCs/>
+          <w:sz w:val="32"/>
+          <w:szCs w:val="32"/>
+        </w:rPr>
+        <w:t xml:space="preserve"> 00 </w:t>
+      </w:r>
+      <w:r>
+        <w:rPr>
+          <w:bCs/>
+          <w:iCs/>
+          <w:sz w:val="32"/>
+          <w:szCs w:val="32"/>
+        </w:rPr>
+        <w:t>00 01 00</w:t>
+      </w:r>
+      <w:r>
+        <w:rPr>
+          <w:bCs/>
+          <w:iCs/>
+          <w:sz w:val="32"/>
+          <w:szCs w:val="32"/>
+        </w:rPr>
+        <w:t xml:space="preserve"> 00 </w:t>
+      </w:r>
+      <w:r>
+        <w:rPr>
+          <w:bCs/>
+          <w:iCs/>
+          <w:sz w:val="32"/>
+          <w:szCs w:val="32"/>
+        </w:rPr>
+        <w:t>00 01 00</w:t>
+      </w:r>
+      <w:r>
+        <w:rPr>
+          <w:bCs/>
+          <w:iCs/>
+          <w:sz w:val="32"/>
+          <w:szCs w:val="32"/>
+        </w:rPr>
+        <w:t xml:space="preserve"> 00 </w:t>
+      </w:r>
+      <w:r>
+        <w:rPr>
+          <w:bCs/>
+          <w:iCs/>
+          <w:sz w:val="32"/>
+          <w:szCs w:val="32"/>
+        </w:rPr>
+        <w:t>00 01 00</w:t>
+      </w:r>
+      <w:r>
+        <w:rPr>
+          <w:bCs/>
+          <w:iCs/>
+          <w:sz w:val="32"/>
+          <w:szCs w:val="32"/>
+        </w:rPr>
         <w:t xml:space="preserve"> 00</w:t>
       </w:r>
       <w:r>
@@ -228,267 +426,6 @@
           <w:sz w:val="32"/>
           <w:szCs w:val="32"/>
         </w:rPr>
-        <w:t xml:space="preserve">00 00 00 00 00 00 00 00 00 00 00 00 00 00 00 00 00 00 00 00 00 00 00 00 00 00 00 00 00 </w:t>
-      </w:r>
-      <w:r>
-        <w:rPr>
-          <w:bCs/>
-          <w:iCs/>
-          <w:sz w:val="32"/>
-          <w:szCs w:val="32"/>
-        </w:rPr>
-        <w:t>00 01 00</w:t>
-      </w:r>
-      <w:r>
-        <w:rPr>
-          <w:bCs/>
-          <w:iCs/>
-          <w:sz w:val="32"/>
-          <w:szCs w:val="32"/>
-        </w:rPr>
-        <w:t xml:space="preserve"> 00 </w:t>
-      </w:r>
-      <w:r>
-        <w:rPr>
-          <w:bCs/>
-          <w:iCs/>
-          <w:sz w:val="32"/>
-          <w:szCs w:val="32"/>
-        </w:rPr>
-        <w:t>00 01 00</w:t>
-      </w:r>
-      <w:r>
-        <w:rPr>
-          <w:bCs/>
-          <w:iCs/>
-          <w:sz w:val="32"/>
-          <w:szCs w:val="32"/>
-        </w:rPr>
-        <w:t xml:space="preserve"> 00 </w:t>
-      </w:r>
-      <w:r>
-        <w:rPr>
-          <w:bCs/>
-          <w:iCs/>
-          <w:sz w:val="32"/>
-          <w:szCs w:val="32"/>
-        </w:rPr>
-        <w:t>00 01 00</w:t>
-      </w:r>
-      <w:r>
-        <w:rPr>
-          <w:bCs/>
-          <w:iCs/>
-          <w:sz w:val="32"/>
-          <w:szCs w:val="32"/>
-        </w:rPr>
-        <w:t xml:space="preserve"> 00 </w:t>
-      </w:r>
-      <w:r>
-        <w:rPr>
-          <w:bCs/>
-          <w:iCs/>
-          <w:sz w:val="32"/>
-          <w:szCs w:val="32"/>
-        </w:rPr>
-        <w:t>00 01 00</w:t>
-      </w:r>
-      <w:r>
-        <w:rPr>
-          <w:bCs/>
-          <w:iCs/>
-          <w:sz w:val="32"/>
-          <w:szCs w:val="32"/>
-        </w:rPr>
-        <w:t xml:space="preserve"> 00</w:t>
-      </w:r>
-      <w:r>
-        <w:rPr>
-          <w:bCs/>
-          <w:iCs/>
-          <w:sz w:val="32"/>
-          <w:szCs w:val="32"/>
-        </w:rPr>
-        <w:t xml:space="preserve"> </w:t>
-      </w:r>
-      <w:r>
-        <w:rPr>
-          <w:bCs/>
-          <w:iCs/>
-          <w:sz w:val="32"/>
-          <w:szCs w:val="32"/>
-        </w:rPr>
-        <w:t xml:space="preserve">00 00 00 00 00 00 00 00 00 00 00 00 00 00 00 00 00 00 00 00 00 00 00 00 00 00 00 00 00 </w:t>
-      </w:r>
-      <w:r>
-        <w:rPr>
-          <w:bCs/>
-          <w:iCs/>
-          <w:sz w:val="32"/>
-          <w:szCs w:val="32"/>
-        </w:rPr>
-        <w:t>00 01 00</w:t>
-      </w:r>
-      <w:r>
-        <w:rPr>
-          <w:bCs/>
-          <w:iCs/>
-          <w:sz w:val="32"/>
-          <w:szCs w:val="32"/>
-        </w:rPr>
-        <w:t xml:space="preserve"> 00 </w:t>
-      </w:r>
-      <w:r>
-        <w:rPr>
-          <w:bCs/>
-          <w:iCs/>
-          <w:sz w:val="32"/>
-          <w:szCs w:val="32"/>
-        </w:rPr>
-        <w:t>00 01 00</w:t>
-      </w:r>
-      <w:r>
-        <w:rPr>
-          <w:bCs/>
-          <w:iCs/>
-          <w:sz w:val="32"/>
-          <w:szCs w:val="32"/>
-        </w:rPr>
-        <w:t xml:space="preserve"> 00 </w:t>
-      </w:r>
-      <w:r>
-        <w:rPr>
-          <w:bCs/>
-          <w:iCs/>
-          <w:sz w:val="32"/>
-          <w:szCs w:val="32"/>
-        </w:rPr>
-        <w:t>00 01 00</w:t>
-      </w:r>
-      <w:r>
-        <w:rPr>
-          <w:bCs/>
-          <w:iCs/>
-          <w:sz w:val="32"/>
-          <w:szCs w:val="32"/>
-        </w:rPr>
-        <w:t xml:space="preserve"> 00 </w:t>
-      </w:r>
-      <w:r>
-        <w:rPr>
-          <w:bCs/>
-          <w:iCs/>
-          <w:sz w:val="32"/>
-          <w:szCs w:val="32"/>
-        </w:rPr>
-        <w:t>00 01 00</w:t>
-      </w:r>
-      <w:r>
-        <w:rPr>
-          <w:bCs/>
-          <w:iCs/>
-          <w:sz w:val="32"/>
-          <w:szCs w:val="32"/>
-        </w:rPr>
-        <w:t xml:space="preserve"> 00</w:t>
-      </w:r>
-      <w:r>
-        <w:rPr>
-          <w:bCs/>
-          <w:iCs/>
-          <w:sz w:val="32"/>
-          <w:szCs w:val="32"/>
-        </w:rPr>
-        <w:t xml:space="preserve"> </w:t>
-      </w:r>
-      <w:r>
-        <w:rPr>
-          <w:bCs/>
-          <w:iCs/>
-          <w:sz w:val="32"/>
-          <w:szCs w:val="32"/>
-        </w:rPr>
-        <w:t>00 01 00</w:t>
-      </w:r>
-      <w:r>
-        <w:rPr>
-          <w:bCs/>
-          <w:iCs/>
-          <w:sz w:val="32"/>
-          <w:szCs w:val="32"/>
-        </w:rPr>
-        <w:t xml:space="preserve"> 00</w:t>
-      </w:r>
-      <w:r>
-        <w:rPr>
-          <w:bCs/>
-          <w:iCs/>
-          <w:sz w:val="32"/>
-          <w:szCs w:val="32"/>
-        </w:rPr>
-        <w:t xml:space="preserve"> </w:t>
-      </w:r>
-      <w:r>
-        <w:rPr>
-          <w:bCs/>
-          <w:iCs/>
-          <w:sz w:val="32"/>
-          <w:szCs w:val="32"/>
-        </w:rPr>
-        <w:t>00 01 00</w:t>
-      </w:r>
-      <w:r>
-        <w:rPr>
-          <w:bCs/>
-          <w:iCs/>
-          <w:sz w:val="32"/>
-          <w:szCs w:val="32"/>
-        </w:rPr>
-        <w:t xml:space="preserve"> 00</w:t>
-      </w:r>
-      <w:r>
-        <w:rPr>
-          <w:bCs/>
-          <w:iCs/>
-          <w:sz w:val="32"/>
-          <w:szCs w:val="32"/>
-        </w:rPr>
-        <w:t xml:space="preserve"> </w:t>
-      </w:r>
-      <w:r>
-        <w:rPr>
-          <w:bCs/>
-          <w:iCs/>
-          <w:sz w:val="32"/>
-          <w:szCs w:val="32"/>
-        </w:rPr>
-        <w:t>00 01 00</w:t>
-      </w:r>
-      <w:r>
-        <w:rPr>
-          <w:bCs/>
-          <w:iCs/>
-          <w:sz w:val="32"/>
-          <w:szCs w:val="32"/>
-        </w:rPr>
-        <w:t xml:space="preserve"> 00</w:t>
-      </w:r>
-      <w:r>
-        <w:rPr>
-          <w:bCs/>
-          <w:iCs/>
-          <w:sz w:val="32"/>
-          <w:szCs w:val="32"/>
-        </w:rPr>
-        <w:t xml:space="preserve"> </w:t>
-      </w:r>
-      <w:r>
-        <w:rPr>
-          <w:bCs/>
-          <w:iCs/>
-          <w:sz w:val="32"/>
-          <w:szCs w:val="32"/>
-        </w:rPr>
         <w:t>00 01</w:t>
       </w:r>
     </w:p>
@@ -586,8 +523,6 @@
         </w:rPr>
         <w:t>00 00 00 35</w:t>
       </w:r>
-      <w:bookmarkStart w:id="1" w:name="_GoBack"/>
-      <w:bookmarkEnd w:id="1"/>
       <w:r>
         <w:rPr>
           <w:sz w:val="32"/>
@@ -1284,10 +1219,188 @@
           <w:sz w:val="32"/>
           <w:szCs w:val="32"/>
         </w:rPr>
-        <w:t xml:space="preserve"> 00 00 00 00 00 00 00 00 00 00 00 00 00 00 00 00 00 00 00 00 00 00 00 00 00 00 00 00 00</w:t>
-      </w:r>
-      <w:r>
-        <w:rPr>
+        <w:t xml:space="preserve"> 00 00 00 00 00 00 00 00 00 00 00 00 00 00 00 00 00 00 00 00 00 00 00 00 00 00 00 00 00 </w:t>
+      </w:r>
+      <w:r>
+        <w:rPr>
+          <w:bCs/>
+          <w:iCs/>
+          <w:sz w:val="32"/>
+          <w:szCs w:val="32"/>
+        </w:rPr>
+        <w:t>00 01 00</w:t>
+      </w:r>
+      <w:r>
+        <w:rPr>
+          <w:bCs/>
+          <w:iCs/>
+          <w:sz w:val="32"/>
+          <w:szCs w:val="32"/>
+        </w:rPr>
+        <w:t xml:space="preserve"> 00 </w:t>
+      </w:r>
+      <w:r>
+        <w:rPr>
+          <w:bCs/>
+          <w:iCs/>
+          <w:sz w:val="32"/>
+          <w:szCs w:val="32"/>
+        </w:rPr>
+        <w:t>00 01 00</w:t>
+      </w:r>
+      <w:r>
+        <w:rPr>
+          <w:bCs/>
+          <w:iCs/>
+          <w:sz w:val="32"/>
+          <w:szCs w:val="32"/>
+        </w:rPr>
+        <w:t xml:space="preserve"> 00 </w:t>
+      </w:r>
+      <w:r>
+        <w:rPr>
+          <w:bCs/>
+          <w:iCs/>
+          <w:sz w:val="32"/>
+          <w:szCs w:val="32"/>
+        </w:rPr>
+        <w:t>00 01 00</w:t>
+      </w:r>
+      <w:r>
+        <w:rPr>
+          <w:bCs/>
+          <w:iCs/>
+          <w:sz w:val="32"/>
+          <w:szCs w:val="32"/>
+        </w:rPr>
+        <w:t xml:space="preserve"> 00 </w:t>
+      </w:r>
+      <w:r>
+        <w:rPr>
+          <w:bCs/>
+          <w:iCs/>
+          <w:sz w:val="32"/>
+          <w:szCs w:val="32"/>
+        </w:rPr>
+        <w:t>00 01 00</w:t>
+      </w:r>
+      <w:r>
+        <w:rPr>
+          <w:bCs/>
+          <w:iCs/>
+          <w:sz w:val="32"/>
+          <w:szCs w:val="32"/>
+        </w:rPr>
+        <w:t xml:space="preserve"> 00</w:t>
+      </w:r>
+    </w:p>
+    <w:p>
+      <w:pPr>
+        <w:pStyle w:val="NoSpacing"/>
+        <w:rPr>
+          <w:bCs/>
+          <w:iCs/>
+          <w:sz w:val="32"/>
+          <w:szCs w:val="32"/>
+        </w:rPr>
+      </w:pPr>
+    </w:p>
+    <w:p>
+      <w:pPr>
+        <w:pStyle w:val="NoSpacing"/>
+        <w:rPr>
+          <w:sz w:val="32"/>
+          <w:szCs w:val="32"/>
+        </w:rPr>
+      </w:pPr>
+    </w:p>
+    <w:p>
+      <w:pPr>
+        <w:pStyle w:val="NoSpacing"/>
+        <w:rPr>
+          <w:b/>
+          <w:sz w:val="32"/>
+          <w:szCs w:val="32"/>
+        </w:rPr>
+      </w:pPr>
+      <w:r>
+        <w:rPr>
+          <w:b/>
+          <w:sz w:val="32"/>
+          <w:szCs w:val="32"/>
+        </w:rPr>
+        <w:t>46</w:t>
+      </w:r>
+      <w:proofErr w:type="gramStart"/>
+      <w:r>
+        <w:rPr>
+          <w:b/>
+          <w:sz w:val="32"/>
+          <w:szCs w:val="32"/>
+        </w:rPr>
+        <w:t>)Ping</w:t>
+      </w:r>
+      <w:proofErr w:type="gramEnd"/>
+      <w:r>
+        <w:rPr>
+          <w:b/>
+          <w:sz w:val="32"/>
+          <w:szCs w:val="32"/>
+        </w:rPr>
+        <w:t xml:space="preserve"> Response: Server &gt;&gt; Client.</w:t>
+      </w:r>
+    </w:p>
+    <w:p>
+      <w:pPr>
+        <w:pStyle w:val="NoSpacing"/>
+        <w:rPr>
+          <w:sz w:val="32"/>
+          <w:szCs w:val="32"/>
+        </w:rPr>
+      </w:pPr>
+      <w:r>
+        <w:rPr>
+          <w:sz w:val="32"/>
+          <w:szCs w:val="32"/>
+        </w:rPr>
+        <w:t>00 00 00 1E 00 00 00 08</w:t>
+      </w:r>
+    </w:p>
+    <w:p>
+      <w:pPr>
+        <w:pStyle w:val="NoSpacing"/>
+        <w:rPr>
+          <w:sz w:val="32"/>
+          <w:szCs w:val="32"/>
+        </w:rPr>
+      </w:pPr>
+    </w:p>
+    <w:p>
+      <w:pPr>
+        <w:pStyle w:val="NoSpacing"/>
+        <w:rPr>
+          <w:b/>
+          <w:bCs/>
+          <w:iCs/>
+          <w:sz w:val="32"/>
+          <w:szCs w:val="32"/>
+        </w:rPr>
+      </w:pPr>
+      <w:bookmarkStart w:id="1" w:name="_Toc129944952"/>
+      <w:r>
+        <w:rPr>
+          <w:b/>
+          <w:bCs/>
+          <w:iCs/>
+          <w:sz w:val="32"/>
+          <w:szCs w:val="32"/>
+        </w:rPr>
+        <w:t>45) Barcode Result:  Server &gt;&gt; Client.</w:t>
+      </w:r>
+      <w:bookmarkEnd w:id="1"/>
+      <w:r>
+        <w:rPr>
+          <w:b/>
           <w:bCs/>
           <w:iCs/>
           <w:sz w:val="32"/>
@@ -1295,229 +1408,24 @@
         </w:rPr>
         <w:t xml:space="preserve"> </w:t>
       </w:r>
-      <w:r>
-        <w:rPr>
-          <w:bCs/>
-          <w:iCs/>
-          <w:sz w:val="32"/>
-          <w:szCs w:val="32"/>
-        </w:rPr>
-        <w:t>00 01 00</w:t>
-      </w:r>
-      <w:r>
-        <w:rPr>
-          <w:bCs/>
-          <w:iCs/>
-          <w:sz w:val="32"/>
-          <w:szCs w:val="32"/>
-        </w:rPr>
-        <w:t xml:space="preserve"> 00</w:t>
-      </w:r>
-      <w:r>
-        <w:rPr>
-          <w:bCs/>
-          <w:iCs/>
-          <w:sz w:val="32"/>
-          <w:szCs w:val="32"/>
-        </w:rPr>
-        <w:t xml:space="preserve"> </w:t>
-      </w:r>
-      <w:r>
-        <w:rPr>
-          <w:bCs/>
-          <w:iCs/>
-          <w:sz w:val="32"/>
-          <w:szCs w:val="32"/>
-        </w:rPr>
-        <w:t>00 01 00</w:t>
-      </w:r>
-      <w:r>
-        <w:rPr>
-          <w:bCs/>
-          <w:iCs/>
-          <w:sz w:val="32"/>
-          <w:szCs w:val="32"/>
-        </w:rPr>
-        <w:t xml:space="preserve"> 00</w:t>
-      </w:r>
-      <w:r>
-        <w:rPr>
-          <w:bCs/>
-          <w:iCs/>
-          <w:sz w:val="32"/>
-          <w:szCs w:val="32"/>
-        </w:rPr>
-        <w:t xml:space="preserve"> </w:t>
-      </w:r>
-      <w:r>
-        <w:rPr>
-          <w:bCs/>
-          <w:iCs/>
-          <w:sz w:val="32"/>
-          <w:szCs w:val="32"/>
-        </w:rPr>
-        <w:t>00 01 00</w:t>
-      </w:r>
-      <w:r>
-        <w:rPr>
-          <w:bCs/>
-          <w:iCs/>
-          <w:sz w:val="32"/>
-          <w:szCs w:val="32"/>
-        </w:rPr>
-        <w:t xml:space="preserve"> 00</w:t>
-      </w:r>
-      <w:r>
-        <w:rPr>
-          <w:bCs/>
-          <w:iCs/>
-          <w:sz w:val="32"/>
-          <w:szCs w:val="32"/>
-        </w:rPr>
-        <w:t xml:space="preserve"> </w:t>
-      </w:r>
-      <w:r>
-        <w:rPr>
-          <w:bCs/>
-          <w:iCs/>
-          <w:sz w:val="32"/>
-          <w:szCs w:val="32"/>
-        </w:rPr>
-        <w:t>00 01 00</w:t>
-      </w:r>
-      <w:r>
-        <w:rPr>
-          <w:bCs/>
-          <w:iCs/>
-          <w:sz w:val="32"/>
-          <w:szCs w:val="32"/>
-        </w:rPr>
-        <w:t xml:space="preserve"> 00</w:t>
-      </w:r>
-    </w:p>
-    <w:p>
-      <w:pPr>
-        <w:pStyle w:val="NoSpacing"/>
-        <w:rPr>
-          <w:bCs/>
-          <w:iCs/>
-          <w:sz w:val="32"/>
-          <w:szCs w:val="32"/>
-        </w:rPr>
-      </w:pPr>
-    </w:p>
-    <w:p>
-      <w:pPr>
-        <w:pStyle w:val="NoSpacing"/>
-        <w:rPr>
-          <w:sz w:val="32"/>
-          <w:szCs w:val="32"/>
-        </w:rPr>
-      </w:pPr>
-    </w:p>
-    <w:p>
-      <w:pPr>
-        <w:pStyle w:val="NoSpacing"/>
-        <w:rPr>
-          <w:b/>
-          <w:sz w:val="32"/>
-          <w:szCs w:val="32"/>
-        </w:rPr>
-      </w:pPr>
-      <w:r>
-        <w:rPr>
-          <w:b/>
-          <w:sz w:val="32"/>
-          <w:szCs w:val="32"/>
-        </w:rPr>
-        <w:t>46</w:t>
-      </w:r>
-      <w:proofErr w:type="gramStart"/>
-      <w:r>
-        <w:rPr>
-          <w:b/>
-          <w:sz w:val="32"/>
-          <w:szCs w:val="32"/>
-        </w:rPr>
-        <w:t>)Ping</w:t>
-      </w:r>
-      <w:proofErr w:type="gramEnd"/>
-      <w:r>
-        <w:rPr>
-          <w:b/>
-          <w:sz w:val="32"/>
-          <w:szCs w:val="32"/>
-        </w:rPr>
-        <w:t xml:space="preserve"> Response: Server &gt;&gt; Client.</w:t>
-      </w:r>
-    </w:p>
-    <w:p>
-      <w:pPr>
-        <w:pStyle w:val="NoSpacing"/>
-        <w:rPr>
-          <w:sz w:val="32"/>
-          <w:szCs w:val="32"/>
-        </w:rPr>
-      </w:pPr>
-      <w:r>
-        <w:rPr>
-          <w:sz w:val="32"/>
-          <w:szCs w:val="32"/>
-        </w:rPr>
-        <w:t>00 00 00 1E 00 00 00 08</w:t>
-      </w:r>
-    </w:p>
-    <w:p>
-      <w:pPr>
-        <w:pStyle w:val="NoSpacing"/>
-        <w:rPr>
-          <w:sz w:val="32"/>
-          <w:szCs w:val="32"/>
-        </w:rPr>
-      </w:pPr>
-    </w:p>
-    <w:p>
-      <w:pPr>
-        <w:pStyle w:val="NoSpacing"/>
-        <w:rPr>
-          <w:b/>
-          <w:bCs/>
-          <w:iCs/>
-          <w:sz w:val="32"/>
-          <w:szCs w:val="32"/>
-        </w:rPr>
-      </w:pPr>
-      <w:bookmarkStart w:id="2" w:name="_Toc129944952"/>
-      <w:r>
-        <w:rPr>
-          <w:b/>
-          <w:bCs/>
-          <w:iCs/>
-          <w:sz w:val="32"/>
-          <w:szCs w:val="32"/>
-        </w:rPr>
-        <w:t>45) Barcode Result:  Server &gt;&gt; Client.</w:t>
-      </w:r>
-      <w:bookmarkEnd w:id="2"/>
-      <w:r>
-        <w:rPr>
-          <w:b/>
-          <w:bCs/>
-          <w:iCs/>
-          <w:sz w:val="32"/>
-          <w:szCs w:val="32"/>
-        </w:rPr>
-        <w:t xml:space="preserve"> </w:t>
-      </w:r>
-    </w:p>
-    <w:p>
-      <w:pPr>
-        <w:pStyle w:val="NoSpacing"/>
-        <w:rPr>
-          <w:sz w:val="32"/>
-          <w:szCs w:val="32"/>
-        </w:rPr>
-      </w:pPr>
+    </w:p>
+    <w:p>
+      <w:pPr>
+        <w:pStyle w:val="NoSpacing"/>
+        <w:rPr>
+          <w:b/>
+          <w:sz w:val="32"/>
+          <w:szCs w:val="32"/>
+        </w:rPr>
+      </w:pPr>
+      <w:r>
+        <w:rPr>
+          <w:b/>
+          <w:sz w:val="32"/>
+          <w:szCs w:val="32"/>
+        </w:rPr>
+        <w:t>MSG_ID = 21</w:t>
+      </w:r>
     </w:p>
     <w:p>
       <w:pPr>
@@ -2269,7 +2177,7 @@
           <w:szCs w:val="32"/>
         </w:rPr>
       </w:pPr>
-      <w:bookmarkStart w:id="3" w:name="_Toc129944926"/>
+      <w:bookmarkStart w:id="2" w:name="_Toc129944926"/>
       <w:r>
         <w:rPr>
           <w:b/>
@@ -2325,7 +2233,7 @@
         </w:rPr>
         <w:t>.</w:t>
       </w:r>
-      <w:bookmarkEnd w:id="3"/>
+      <w:bookmarkEnd w:id="2"/>
       <w:r>
         <w:rPr>
           <w:b/>
@@ -2475,7 +2383,7 @@
           <w:szCs w:val="32"/>
         </w:rPr>
       </w:pPr>
-      <w:bookmarkStart w:id="4" w:name="_Toc129944950"/>
+      <w:bookmarkStart w:id="3" w:name="_Toc129944950"/>
       <w:r>
         <w:rPr>
           <w:b/>
@@ -2520,7 +2428,7 @@
         </w:rPr>
         <w:t xml:space="preserve"> Change  Message: Server &gt;&gt; Client.</w:t>
       </w:r>
-      <w:bookmarkEnd w:id="4"/>
+      <w:bookmarkEnd w:id="3"/>
       <w:r>
         <w:rPr>
           <w:b/>
@@ -2698,6 +2606,122 @@
           <w:sz w:val="36"/>
           <w:szCs w:val="32"/>
         </w:rPr>
+        <w:t xml:space="preserve">MSG_ID = </w:t>
+      </w:r>
+      <w:r>
+        <w:rPr>
+          <w:b/>
+          <w:sz w:val="36"/>
+          <w:szCs w:val="32"/>
+        </w:rPr>
+        <w:t>54</w:t>
+      </w:r>
+    </w:p>
+    <w:p>
+      <w:pPr>
+        <w:pStyle w:val="NoSpacing"/>
+        <w:rPr>
+          <w:sz w:val="32"/>
+          <w:szCs w:val="32"/>
+        </w:rPr>
+      </w:pPr>
+      <w:bookmarkStart w:id="4" w:name="_GoBack"/>
+      <w:r>
+        <w:rPr>
+          <w:sz w:val="32"/>
+          <w:szCs w:val="32"/>
+        </w:rPr>
+        <w:t>00 00 00 3</w:t>
+      </w:r>
+      <w:r>
+        <w:rPr>
+          <w:sz w:val="32"/>
+          <w:szCs w:val="32"/>
+        </w:rPr>
+        <w:t>6</w:t>
+      </w:r>
+      <w:r>
+        <w:rPr>
+          <w:sz w:val="32"/>
+          <w:szCs w:val="32"/>
+        </w:rPr>
+        <w:t xml:space="preserve"> 00 00 00 </w:t>
+      </w:r>
+      <w:r>
+        <w:rPr>
+          <w:sz w:val="32"/>
+          <w:szCs w:val="32"/>
+        </w:rPr>
+        <w:t>14</w:t>
+      </w:r>
+      <w:r>
+        <w:rPr>
+          <w:sz w:val="32"/>
+          <w:szCs w:val="32"/>
+        </w:rPr>
+        <w:t xml:space="preserve"> 00 00 00 00</w:t>
+      </w:r>
+      <w:r>
+        <w:rPr>
+          <w:sz w:val="32"/>
+          <w:szCs w:val="32"/>
+        </w:rPr>
+        <w:t xml:space="preserve"> </w:t>
+      </w:r>
+      <w:r>
+        <w:rPr>
+          <w:sz w:val="32"/>
+          <w:szCs w:val="32"/>
+        </w:rPr>
+        <w:t>00 00 00 0</w:t>
+      </w:r>
+      <w:r>
+        <w:rPr>
+          <w:sz w:val="32"/>
+          <w:szCs w:val="32"/>
+        </w:rPr>
+        <w:t xml:space="preserve">1 </w:t>
+      </w:r>
+      <w:r>
+        <w:rPr>
+          <w:sz w:val="32"/>
+          <w:szCs w:val="32"/>
+        </w:rPr>
+        <w:t>00 00 00 0</w:t>
+      </w:r>
+      <w:r>
+        <w:rPr>
+          <w:sz w:val="32"/>
+          <w:szCs w:val="32"/>
+        </w:rPr>
+        <w:t>5</w:t>
+      </w:r>
+    </w:p>
+    <w:bookmarkEnd w:id="4"/>
+    <w:p>
+      <w:pPr>
+        <w:pStyle w:val="NoSpacing"/>
+        <w:rPr>
+          <w:sz w:val="36"/>
+          <w:szCs w:val="32"/>
+        </w:rPr>
+      </w:pPr>
+    </w:p>
+    <w:p>
+      <w:pPr>
+        <w:pStyle w:val="NoSpacing"/>
+        <w:rPr>
+          <w:b/>
+          <w:sz w:val="36"/>
+          <w:szCs w:val="32"/>
+        </w:rPr>
+      </w:pPr>
+      <w:r>
+        <w:rPr>
+          <w:b/>
+          <w:sz w:val="36"/>
+          <w:szCs w:val="32"/>
+        </w:rPr>
         <w:t>MSG_ID = 55</w:t>
       </w:r>
     </w:p>
@@ -2777,6 +2801,22 @@
       <w:pPr>
         <w:pStyle w:val="NoSpacing"/>
         <w:rPr>
+          <w:sz w:val="32"/>
+          <w:szCs w:val="32"/>
+        </w:rPr>
+      </w:pPr>
+      <w:r>
+        <w:rPr>
+          <w:sz w:val="32"/>
+          <w:szCs w:val="32"/>
+        </w:rPr>
+        <w:t>00 00 00 38 00 00 00 18 00 00 00 00 00 00 00 02 00 00 00 02 00 00 00 0A</w:t>
+      </w:r>
+    </w:p>
+    <w:p>
+      <w:pPr>
+        <w:pStyle w:val="NoSpacing"/>
+        <w:rPr>
           <w:sz w:val="36"/>
           <w:szCs w:val="32"/>
         </w:rPr>
@@ -2786,8 +2826,717 @@
           <w:sz w:val="32"/>
           <w:szCs w:val="32"/>
         </w:rPr>
-        <w:t>00 00 00 38 00 00 00 18 00 00 00 00 00 00 00 02 00 00 00 02 00 00 00 0A</w:t>
-      </w:r>
+        <w:t xml:space="preserve">00 00 00 38 00 00 00 </w:t>
+      </w:r>
+      <w:r>
+        <w:rPr>
+          <w:sz w:val="32"/>
+          <w:szCs w:val="32"/>
+        </w:rPr>
+        <w:t>90</w:t>
+      </w:r>
+      <w:r>
+        <w:rPr>
+          <w:sz w:val="32"/>
+          <w:szCs w:val="32"/>
+        </w:rPr>
+        <w:t xml:space="preserve"> 00 00 00 00 00 00 00 2</w:t>
+      </w:r>
+      <w:r>
+        <w:rPr>
+          <w:sz w:val="32"/>
+          <w:szCs w:val="32"/>
+        </w:rPr>
+        <w:t>0</w:t>
+      </w:r>
+      <w:r>
+        <w:rPr>
+          <w:sz w:val="32"/>
+          <w:szCs w:val="32"/>
+        </w:rPr>
+        <w:t xml:space="preserve"> 00 00 00 02 00 00 00 0A</w:t>
+      </w:r>
+      <w:r>
+        <w:rPr>
+          <w:sz w:val="32"/>
+          <w:szCs w:val="32"/>
+        </w:rPr>
+        <w:t xml:space="preserve"> </w:t>
+      </w:r>
+      <w:r>
+        <w:rPr>
+          <w:sz w:val="32"/>
+          <w:szCs w:val="32"/>
+        </w:rPr>
+        <w:t>00 00</w:t>
+      </w:r>
+      <w:r>
+        <w:rPr>
+          <w:sz w:val="32"/>
+          <w:szCs w:val="32"/>
+        </w:rPr>
+        <w:t xml:space="preserve"> 00</w:t>
+      </w:r>
+      <w:r>
+        <w:rPr>
+          <w:sz w:val="32"/>
+          <w:szCs w:val="32"/>
+        </w:rPr>
+        <w:t xml:space="preserve"> 0</w:t>
+      </w:r>
+      <w:r>
+        <w:rPr>
+          <w:sz w:val="32"/>
+          <w:szCs w:val="32"/>
+        </w:rPr>
+        <w:t xml:space="preserve">1 </w:t>
+      </w:r>
+      <w:r>
+        <w:rPr>
+          <w:sz w:val="32"/>
+          <w:szCs w:val="32"/>
+        </w:rPr>
+        <w:t xml:space="preserve">00 00 </w:t>
+      </w:r>
+      <w:r>
+        <w:rPr>
+          <w:sz w:val="32"/>
+          <w:szCs w:val="32"/>
+        </w:rPr>
+        <w:t xml:space="preserve">00 </w:t>
+      </w:r>
+      <w:r>
+        <w:rPr>
+          <w:sz w:val="32"/>
+          <w:szCs w:val="32"/>
+        </w:rPr>
+        <w:t>0</w:t>
+      </w:r>
+      <w:r>
+        <w:rPr>
+          <w:sz w:val="32"/>
+          <w:szCs w:val="32"/>
+        </w:rPr>
+        <w:t xml:space="preserve">2 </w:t>
+      </w:r>
+      <w:r>
+        <w:rPr>
+          <w:sz w:val="32"/>
+          <w:szCs w:val="32"/>
+        </w:rPr>
+        <w:t>00 00</w:t>
+      </w:r>
+      <w:r>
+        <w:rPr>
+          <w:sz w:val="32"/>
+          <w:szCs w:val="32"/>
+        </w:rPr>
+        <w:t xml:space="preserve"> 00 </w:t>
+      </w:r>
+      <w:r>
+        <w:rPr>
+          <w:sz w:val="32"/>
+          <w:szCs w:val="32"/>
+        </w:rPr>
+        <w:t>0</w:t>
+      </w:r>
+      <w:r>
+        <w:rPr>
+          <w:sz w:val="32"/>
+          <w:szCs w:val="32"/>
+        </w:rPr>
+        <w:t xml:space="preserve">3 </w:t>
+      </w:r>
+      <w:r>
+        <w:rPr>
+          <w:sz w:val="32"/>
+          <w:szCs w:val="32"/>
+        </w:rPr>
+        <w:t xml:space="preserve">00 00 </w:t>
+      </w:r>
+      <w:r>
+        <w:rPr>
+          <w:sz w:val="32"/>
+          <w:szCs w:val="32"/>
+        </w:rPr>
+        <w:t xml:space="preserve">00 </w:t>
+      </w:r>
+      <w:r>
+        <w:rPr>
+          <w:sz w:val="32"/>
+          <w:szCs w:val="32"/>
+        </w:rPr>
+        <w:t>0</w:t>
+      </w:r>
+      <w:r>
+        <w:rPr>
+          <w:sz w:val="32"/>
+          <w:szCs w:val="32"/>
+        </w:rPr>
+        <w:t xml:space="preserve">4 </w:t>
+      </w:r>
+      <w:r>
+        <w:rPr>
+          <w:sz w:val="32"/>
+          <w:szCs w:val="32"/>
+        </w:rPr>
+        <w:t xml:space="preserve">00 00 </w:t>
+      </w:r>
+      <w:r>
+        <w:rPr>
+          <w:sz w:val="32"/>
+          <w:szCs w:val="32"/>
+        </w:rPr>
+        <w:t xml:space="preserve">00 </w:t>
+      </w:r>
+      <w:r>
+        <w:rPr>
+          <w:sz w:val="32"/>
+          <w:szCs w:val="32"/>
+        </w:rPr>
+        <w:t>0</w:t>
+      </w:r>
+      <w:r>
+        <w:rPr>
+          <w:sz w:val="32"/>
+          <w:szCs w:val="32"/>
+        </w:rPr>
+        <w:t xml:space="preserve">5 </w:t>
+      </w:r>
+      <w:r>
+        <w:rPr>
+          <w:sz w:val="32"/>
+          <w:szCs w:val="32"/>
+        </w:rPr>
+        <w:t xml:space="preserve">00 00 </w:t>
+      </w:r>
+      <w:r>
+        <w:rPr>
+          <w:sz w:val="32"/>
+          <w:szCs w:val="32"/>
+        </w:rPr>
+        <w:t xml:space="preserve">00 </w:t>
+      </w:r>
+      <w:r>
+        <w:rPr>
+          <w:sz w:val="32"/>
+          <w:szCs w:val="32"/>
+        </w:rPr>
+        <w:t>0</w:t>
+      </w:r>
+      <w:r>
+        <w:rPr>
+          <w:sz w:val="32"/>
+          <w:szCs w:val="32"/>
+        </w:rPr>
+        <w:t>6 00 00 00 07  00 00 00 08</w:t>
+      </w:r>
+      <w:r>
+        <w:rPr>
+          <w:sz w:val="32"/>
+          <w:szCs w:val="32"/>
+        </w:rPr>
+        <w:t xml:space="preserve"> </w:t>
+      </w:r>
+      <w:r>
+        <w:rPr>
+          <w:sz w:val="32"/>
+          <w:szCs w:val="32"/>
+        </w:rPr>
+        <w:t>00 00 00 0A</w:t>
+      </w:r>
+      <w:r>
+        <w:rPr>
+          <w:sz w:val="32"/>
+          <w:szCs w:val="32"/>
+        </w:rPr>
+        <w:t xml:space="preserve"> </w:t>
+      </w:r>
+      <w:r>
+        <w:rPr>
+          <w:sz w:val="32"/>
+          <w:szCs w:val="32"/>
+        </w:rPr>
+        <w:t>00 00</w:t>
+      </w:r>
+      <w:r>
+        <w:rPr>
+          <w:sz w:val="32"/>
+          <w:szCs w:val="32"/>
+        </w:rPr>
+        <w:t xml:space="preserve"> 00</w:t>
+      </w:r>
+      <w:r>
+        <w:rPr>
+          <w:sz w:val="32"/>
+          <w:szCs w:val="32"/>
+        </w:rPr>
+        <w:t xml:space="preserve"> 0</w:t>
+      </w:r>
+      <w:r>
+        <w:rPr>
+          <w:sz w:val="32"/>
+          <w:szCs w:val="32"/>
+        </w:rPr>
+        <w:t xml:space="preserve">1 </w:t>
+      </w:r>
+      <w:r>
+        <w:rPr>
+          <w:sz w:val="32"/>
+          <w:szCs w:val="32"/>
+        </w:rPr>
+        <w:t xml:space="preserve">00 00 </w:t>
+      </w:r>
+      <w:r>
+        <w:rPr>
+          <w:sz w:val="32"/>
+          <w:szCs w:val="32"/>
+        </w:rPr>
+        <w:t xml:space="preserve">00 </w:t>
+      </w:r>
+      <w:r>
+        <w:rPr>
+          <w:sz w:val="32"/>
+          <w:szCs w:val="32"/>
+        </w:rPr>
+        <w:t>0</w:t>
+      </w:r>
+      <w:r>
+        <w:rPr>
+          <w:sz w:val="32"/>
+          <w:szCs w:val="32"/>
+        </w:rPr>
+        <w:t xml:space="preserve">2 </w:t>
+      </w:r>
+      <w:r>
+        <w:rPr>
+          <w:sz w:val="32"/>
+          <w:szCs w:val="32"/>
+        </w:rPr>
+        <w:t>00 00</w:t>
+      </w:r>
+      <w:r>
+        <w:rPr>
+          <w:sz w:val="32"/>
+          <w:szCs w:val="32"/>
+        </w:rPr>
+        <w:t xml:space="preserve"> 00 </w:t>
+      </w:r>
+      <w:r>
+        <w:rPr>
+          <w:sz w:val="32"/>
+          <w:szCs w:val="32"/>
+        </w:rPr>
+        <w:t>0</w:t>
+      </w:r>
+      <w:r>
+        <w:rPr>
+          <w:sz w:val="32"/>
+          <w:szCs w:val="32"/>
+        </w:rPr>
+        <w:t xml:space="preserve">3 </w:t>
+      </w:r>
+      <w:r>
+        <w:rPr>
+          <w:sz w:val="32"/>
+          <w:szCs w:val="32"/>
+        </w:rPr>
+        <w:t xml:space="preserve">00 00 </w:t>
+      </w:r>
+      <w:r>
+        <w:rPr>
+          <w:sz w:val="32"/>
+          <w:szCs w:val="32"/>
+        </w:rPr>
+        <w:t xml:space="preserve">00 </w:t>
+      </w:r>
+      <w:r>
+        <w:rPr>
+          <w:sz w:val="32"/>
+          <w:szCs w:val="32"/>
+        </w:rPr>
+        <w:t>0</w:t>
+      </w:r>
+      <w:r>
+        <w:rPr>
+          <w:sz w:val="32"/>
+          <w:szCs w:val="32"/>
+        </w:rPr>
+        <w:t xml:space="preserve">4 </w:t>
+      </w:r>
+      <w:r>
+        <w:rPr>
+          <w:sz w:val="32"/>
+          <w:szCs w:val="32"/>
+        </w:rPr>
+        <w:t xml:space="preserve">00 00 </w:t>
+      </w:r>
+      <w:r>
+        <w:rPr>
+          <w:sz w:val="32"/>
+          <w:szCs w:val="32"/>
+        </w:rPr>
+        <w:t xml:space="preserve">00 </w:t>
+      </w:r>
+      <w:r>
+        <w:rPr>
+          <w:sz w:val="32"/>
+          <w:szCs w:val="32"/>
+        </w:rPr>
+        <w:t>0</w:t>
+      </w:r>
+      <w:r>
+        <w:rPr>
+          <w:sz w:val="32"/>
+          <w:szCs w:val="32"/>
+        </w:rPr>
+        <w:t xml:space="preserve">5 </w:t>
+      </w:r>
+      <w:r>
+        <w:rPr>
+          <w:sz w:val="32"/>
+          <w:szCs w:val="32"/>
+        </w:rPr>
+        <w:t xml:space="preserve">00 00 </w:t>
+      </w:r>
+      <w:r>
+        <w:rPr>
+          <w:sz w:val="32"/>
+          <w:szCs w:val="32"/>
+        </w:rPr>
+        <w:t xml:space="preserve">00 </w:t>
+      </w:r>
+      <w:r>
+        <w:rPr>
+          <w:sz w:val="32"/>
+          <w:szCs w:val="32"/>
+        </w:rPr>
+        <w:t>0</w:t>
+      </w:r>
+      <w:r>
+        <w:rPr>
+          <w:sz w:val="32"/>
+          <w:szCs w:val="32"/>
+        </w:rPr>
+        <w:t xml:space="preserve">6 00 00 00 07  00 00 00 08 </w:t>
+      </w:r>
+      <w:r>
+        <w:rPr>
+          <w:sz w:val="32"/>
+          <w:szCs w:val="32"/>
+        </w:rPr>
+        <w:t>00 00 00 0A</w:t>
+      </w:r>
+      <w:r>
+        <w:rPr>
+          <w:sz w:val="32"/>
+          <w:szCs w:val="32"/>
+        </w:rPr>
+        <w:t xml:space="preserve"> </w:t>
+      </w:r>
+      <w:r>
+        <w:rPr>
+          <w:sz w:val="32"/>
+          <w:szCs w:val="32"/>
+        </w:rPr>
+        <w:t>00 00</w:t>
+      </w:r>
+      <w:r>
+        <w:rPr>
+          <w:sz w:val="32"/>
+          <w:szCs w:val="32"/>
+        </w:rPr>
+        <w:t xml:space="preserve"> 00</w:t>
+      </w:r>
+      <w:r>
+        <w:rPr>
+          <w:sz w:val="32"/>
+          <w:szCs w:val="32"/>
+        </w:rPr>
+        <w:t xml:space="preserve"> 0</w:t>
+      </w:r>
+      <w:r>
+        <w:rPr>
+          <w:sz w:val="32"/>
+          <w:szCs w:val="32"/>
+        </w:rPr>
+        <w:t xml:space="preserve">1 </w:t>
+      </w:r>
+      <w:r>
+        <w:rPr>
+          <w:sz w:val="32"/>
+          <w:szCs w:val="32"/>
+        </w:rPr>
+        <w:t xml:space="preserve">00 00 </w:t>
+      </w:r>
+      <w:r>
+        <w:rPr>
+          <w:sz w:val="32"/>
+          <w:szCs w:val="32"/>
+        </w:rPr>
+        <w:t xml:space="preserve">00 </w:t>
+      </w:r>
+      <w:r>
+        <w:rPr>
+          <w:sz w:val="32"/>
+          <w:szCs w:val="32"/>
+        </w:rPr>
+        <w:t>0</w:t>
+      </w:r>
+      <w:r>
+        <w:rPr>
+          <w:sz w:val="32"/>
+          <w:szCs w:val="32"/>
+        </w:rPr>
+        <w:t xml:space="preserve">2 </w:t>
+      </w:r>
+      <w:r>
+        <w:rPr>
+          <w:sz w:val="32"/>
+          <w:szCs w:val="32"/>
+        </w:rPr>
+        <w:t>00 00</w:t>
+      </w:r>
+      <w:r>
+        <w:rPr>
+          <w:sz w:val="32"/>
+          <w:szCs w:val="32"/>
+        </w:rPr>
+        <w:t xml:space="preserve"> 00 </w:t>
+      </w:r>
+      <w:r>
+        <w:rPr>
+          <w:sz w:val="32"/>
+          <w:szCs w:val="32"/>
+        </w:rPr>
+        <w:t>0</w:t>
+      </w:r>
+      <w:r>
+        <w:rPr>
+          <w:sz w:val="32"/>
+          <w:szCs w:val="32"/>
+        </w:rPr>
+        <w:t xml:space="preserve">3 </w:t>
+      </w:r>
+      <w:r>
+        <w:rPr>
+          <w:sz w:val="32"/>
+          <w:szCs w:val="32"/>
+        </w:rPr>
+        <w:t xml:space="preserve">00 00 </w:t>
+      </w:r>
+      <w:r>
+        <w:rPr>
+          <w:sz w:val="32"/>
+          <w:szCs w:val="32"/>
+        </w:rPr>
+        <w:t xml:space="preserve">00 </w:t>
+      </w:r>
+      <w:r>
+        <w:rPr>
+          <w:sz w:val="32"/>
+          <w:szCs w:val="32"/>
+        </w:rPr>
+        <w:t>0</w:t>
+      </w:r>
+      <w:r>
+        <w:rPr>
+          <w:sz w:val="32"/>
+          <w:szCs w:val="32"/>
+        </w:rPr>
+        <w:t xml:space="preserve">4 </w:t>
+      </w:r>
+      <w:r>
+        <w:rPr>
+          <w:sz w:val="32"/>
+          <w:szCs w:val="32"/>
+        </w:rPr>
+        <w:t xml:space="preserve">00 00 </w:t>
+      </w:r>
+      <w:r>
+        <w:rPr>
+          <w:sz w:val="32"/>
+          <w:szCs w:val="32"/>
+        </w:rPr>
+        <w:t xml:space="preserve">00 </w:t>
+      </w:r>
+      <w:r>
+        <w:rPr>
+          <w:sz w:val="32"/>
+          <w:szCs w:val="32"/>
+        </w:rPr>
+        <w:t>0</w:t>
+      </w:r>
+      <w:r>
+        <w:rPr>
+          <w:sz w:val="32"/>
+          <w:szCs w:val="32"/>
+        </w:rPr>
+        <w:t xml:space="preserve">5 </w:t>
+      </w:r>
+      <w:r>
+        <w:rPr>
+          <w:sz w:val="32"/>
+          <w:szCs w:val="32"/>
+        </w:rPr>
+        <w:t xml:space="preserve">00 00 </w:t>
+      </w:r>
+      <w:r>
+        <w:rPr>
+          <w:sz w:val="32"/>
+          <w:szCs w:val="32"/>
+        </w:rPr>
+        <w:t xml:space="preserve">00 </w:t>
+      </w:r>
+      <w:r>
+        <w:rPr>
+          <w:sz w:val="32"/>
+          <w:szCs w:val="32"/>
+        </w:rPr>
+        <w:t>0</w:t>
+      </w:r>
+      <w:r>
+        <w:rPr>
+          <w:sz w:val="32"/>
+          <w:szCs w:val="32"/>
+        </w:rPr>
+        <w:t>6 00 00 00 07  00 00 00 08</w:t>
+      </w:r>
+      <w:r>
+        <w:rPr>
+          <w:sz w:val="32"/>
+          <w:szCs w:val="32"/>
+        </w:rPr>
+        <w:t xml:space="preserve"> </w:t>
+      </w:r>
+      <w:r>
+        <w:rPr>
+          <w:sz w:val="32"/>
+          <w:szCs w:val="32"/>
+        </w:rPr>
+        <w:t>00 00</w:t>
+      </w:r>
+      <w:r>
+        <w:rPr>
+          <w:sz w:val="32"/>
+          <w:szCs w:val="32"/>
+        </w:rPr>
+        <w:t xml:space="preserve"> 00</w:t>
+      </w:r>
+      <w:r>
+        <w:rPr>
+          <w:sz w:val="32"/>
+          <w:szCs w:val="32"/>
+        </w:rPr>
+        <w:t xml:space="preserve"> 0</w:t>
+      </w:r>
+      <w:r>
+        <w:rPr>
+          <w:sz w:val="32"/>
+          <w:szCs w:val="32"/>
+        </w:rPr>
+        <w:t xml:space="preserve">1 </w:t>
+      </w:r>
+      <w:r>
+        <w:rPr>
+          <w:sz w:val="32"/>
+          <w:szCs w:val="32"/>
+        </w:rPr>
+        <w:t xml:space="preserve">00 00 </w:t>
+      </w:r>
+      <w:r>
+        <w:rPr>
+          <w:sz w:val="32"/>
+          <w:szCs w:val="32"/>
+        </w:rPr>
+        <w:t xml:space="preserve">00 </w:t>
+      </w:r>
+      <w:r>
+        <w:rPr>
+          <w:sz w:val="32"/>
+          <w:szCs w:val="32"/>
+        </w:rPr>
+        <w:t>0</w:t>
+      </w:r>
+      <w:r>
+        <w:rPr>
+          <w:sz w:val="32"/>
+          <w:szCs w:val="32"/>
+        </w:rPr>
+        <w:t>2</w:t>
+      </w:r>
+      <w:r>
+        <w:rPr>
+          <w:sz w:val="32"/>
+          <w:szCs w:val="32"/>
+        </w:rPr>
+        <w:t xml:space="preserve"> </w:t>
+      </w:r>
+      <w:r>
+        <w:rPr>
+          <w:sz w:val="32"/>
+          <w:szCs w:val="32"/>
+        </w:rPr>
+        <w:t>00 00</w:t>
+      </w:r>
+      <w:r>
+        <w:rPr>
+          <w:sz w:val="32"/>
+          <w:szCs w:val="32"/>
+        </w:rPr>
+        <w:t xml:space="preserve"> 00</w:t>
+      </w:r>
+      <w:r>
+        <w:rPr>
+          <w:sz w:val="32"/>
+          <w:szCs w:val="32"/>
+        </w:rPr>
+        <w:t xml:space="preserve"> 0</w:t>
+      </w:r>
+      <w:r>
+        <w:rPr>
+          <w:sz w:val="32"/>
+          <w:szCs w:val="32"/>
+        </w:rPr>
+        <w:t xml:space="preserve">1 </w:t>
+      </w:r>
+      <w:r>
+        <w:rPr>
+          <w:sz w:val="32"/>
+          <w:szCs w:val="32"/>
+        </w:rPr>
+        <w:t xml:space="preserve">00 00 </w:t>
+      </w:r>
+      <w:r>
+        <w:rPr>
+          <w:sz w:val="32"/>
+          <w:szCs w:val="32"/>
+        </w:rPr>
+        <w:t xml:space="preserve">00 </w:t>
+      </w:r>
+      <w:r>
+        <w:rPr>
+          <w:sz w:val="32"/>
+          <w:szCs w:val="32"/>
+        </w:rPr>
+        <w:t>0</w:t>
+      </w:r>
+      <w:r>
+        <w:rPr>
+          <w:sz w:val="32"/>
+          <w:szCs w:val="32"/>
+        </w:rPr>
+        <w:t>2</w:t>
+      </w:r>
+    </w:p>
+    <w:p>
+      <w:pPr>
+        <w:pStyle w:val="NoSpacing"/>
+        <w:rPr>
+          <w:sz w:val="36"/>
+          <w:szCs w:val="32"/>
+        </w:rPr>
+      </w:pPr>
     </w:p>
     <w:sectPr>
       <w:pgSz w:w="12240" w:h="15840"/>
@@ -3883,7 +4632,7 @@
 </file>
 
 <file path=customXml/itemProps1.xml><?xml version="1.0" encoding="utf-8"?>
-<ds:datastoreItem xmlns:ds="http://schemas.openxmlformats.org/officeDocument/2006/customXml" ds:itemID="{0B44A502-21FE-4C60-A5C3-07D764C05561}">
+<ds:datastoreItem xmlns:ds="http://schemas.openxmlformats.org/officeDocument/2006/customXml" ds:itemID="{B2314EE8-A340-44DB-8818-6D590336A528}">
   <ds:schemaRefs>
     <ds:schemaRef ds:uri="http://schemas.openxmlformats.org/officeDocument/2006/bibliography"/>
   </ds:schemaRefs>

</xml_diff>

<commit_message>
Included filter for alarms history
</commit_message>
<xml_diff>
--- a/request codes.docx
+++ b/request codes.docx
@@ -1042,6 +1042,8 @@
           <w:szCs w:val="32"/>
         </w:rPr>
       </w:pPr>
+      <w:bookmarkStart w:id="1" w:name="_GoBack"/>
+      <w:bookmarkEnd w:id="1"/>
     </w:p>
     <w:p>
       <w:pPr>
@@ -1309,10 +1311,19 @@
       <w:pPr>
         <w:pStyle w:val="NoSpacing"/>
         <w:rPr>
-          <w:sz w:val="32"/>
-          <w:szCs w:val="32"/>
-        </w:rPr>
-      </w:pPr>
+          <w:b/>
+          <w:sz w:val="32"/>
+          <w:szCs w:val="32"/>
+        </w:rPr>
+      </w:pPr>
+      <w:r>
+        <w:rPr>
+          <w:b/>
+          <w:sz w:val="32"/>
+          <w:szCs w:val="32"/>
+        </w:rPr>
+        <w:t>MSG_ID = 30</w:t>
+      </w:r>
     </w:p>
     <w:p>
       <w:pPr>
@@ -1386,7 +1397,7 @@
           <w:szCs w:val="32"/>
         </w:rPr>
       </w:pPr>
-      <w:bookmarkStart w:id="1" w:name="_Toc129944952"/>
+      <w:bookmarkStart w:id="2" w:name="_Toc129944952"/>
       <w:r>
         <w:rPr>
           <w:b/>
@@ -1397,7 +1408,7 @@
         </w:rPr>
         <w:t>45) Barcode Result:  Server &gt;&gt; Client.</w:t>
       </w:r>
-      <w:bookmarkEnd w:id="1"/>
+      <w:bookmarkEnd w:id="2"/>
       <w:r>
         <w:rPr>
           <w:b/>
@@ -2177,7 +2188,7 @@
           <w:szCs w:val="32"/>
         </w:rPr>
       </w:pPr>
-      <w:bookmarkStart w:id="2" w:name="_Toc129944926"/>
+      <w:bookmarkStart w:id="3" w:name="_Toc129944926"/>
       <w:r>
         <w:rPr>
           <w:b/>
@@ -2233,7 +2244,7 @@
         </w:rPr>
         <w:t>.</w:t>
       </w:r>
-      <w:bookmarkEnd w:id="2"/>
+      <w:bookmarkEnd w:id="3"/>
       <w:r>
         <w:rPr>
           <w:b/>
@@ -2282,6 +2293,31 @@
       <w:r>
         <w:rPr>
           <w:b/>
+          <w:sz w:val="36"/>
+          <w:szCs w:val="32"/>
+        </w:rPr>
+        <w:t xml:space="preserve">MSG_ID = </w:t>
+      </w:r>
+      <w:r>
+        <w:rPr>
+          <w:b/>
+          <w:sz w:val="36"/>
+          <w:szCs w:val="32"/>
+        </w:rPr>
+        <w:t>17</w:t>
+      </w:r>
+    </w:p>
+    <w:p>
+      <w:pPr>
+        <w:pStyle w:val="NoSpacing"/>
+        <w:rPr>
+          <w:sz w:val="32"/>
+          <w:szCs w:val="32"/>
+        </w:rPr>
+      </w:pPr>
+      <w:r>
+        <w:rPr>
+          <w:b/>
           <w:bCs/>
           <w:iCs/>
           <w:sz w:val="32"/>
@@ -2383,7 +2419,7 @@
           <w:szCs w:val="32"/>
         </w:rPr>
       </w:pPr>
-      <w:bookmarkStart w:id="3" w:name="_Toc129944950"/>
+      <w:bookmarkStart w:id="4" w:name="_Toc129944950"/>
       <w:r>
         <w:rPr>
           <w:b/>
@@ -2428,7 +2464,7 @@
         </w:rPr>
         <w:t xml:space="preserve"> Change  Message: Server &gt;&gt; Client.</w:t>
       </w:r>
-      <w:bookmarkEnd w:id="3"/>
+      <w:bookmarkEnd w:id="4"/>
       <w:r>
         <w:rPr>
           <w:b/>
@@ -2625,7 +2661,6 @@
           <w:szCs w:val="32"/>
         </w:rPr>
       </w:pPr>
-      <w:bookmarkStart w:id="4" w:name="_GoBack"/>
       <w:r>
         <w:rPr>
           <w:sz w:val="32"/>
@@ -2697,7 +2732,6 @@
         <w:t>5</w:t>
       </w:r>
     </w:p>
-    <w:bookmarkEnd w:id="4"/>
     <w:p>
       <w:pPr>
         <w:pStyle w:val="NoSpacing"/>
@@ -4632,7 +4666,7 @@
 </file>
 
 <file path=customXml/itemProps1.xml><?xml version="1.0" encoding="utf-8"?>
-<ds:datastoreItem xmlns:ds="http://schemas.openxmlformats.org/officeDocument/2006/customXml" ds:itemID="{B2314EE8-A340-44DB-8818-6D590336A528}">
+<ds:datastoreItem xmlns:ds="http://schemas.openxmlformats.org/officeDocument/2006/customXml" ds:itemID="{509D879E-D7A7-4702-B0C0-1973D8CD801E}">
   <ds:schemaRefs>
     <ds:schemaRef ds:uri="http://schemas.openxmlformats.org/officeDocument/2006/bibliography"/>
   </ds:schemaRefs>

</xml_diff>